<commit_message>
Update Multi Node Cluster setup
</commit_message>
<xml_diff>
--- a/MultiNode Cluster.docx
+++ b/MultiNode Cluster.docx
@@ -132,7 +132,7 @@
           <v:shape id="_x0000_i1025" type="#_x0000_t75" style="width:127pt;height:41pt" o:ole="">
             <v:imagedata r:id="rId5" o:title=""/>
           </v:shape>
-          <o:OLEObject Type="Embed" ProgID="Package" ShapeID="_x0000_i1025" DrawAspect="Content" ObjectID="_1664479643" r:id="rId6"/>
+          <o:OLEObject Type="Embed" ProgID="Package" ShapeID="_x0000_i1025" DrawAspect="Content" ObjectID="_1664533854" r:id="rId6"/>
         </w:object>
       </w:r>
     </w:p>
@@ -252,7 +252,191 @@
         <w:pStyle w:val="NoSpacing"/>
       </w:pPr>
       <w:r>
-        <w:t>PuttyGen to create a key - SSH</w:t>
+        <w:t xml:space="preserve">PuttyGen to create a key </w:t>
+      </w:r>
+      <w:r>
+        <w:t>–</w:t>
+      </w:r>
+      <w:r>
+        <w:t xml:space="preserve"> SSH</w:t>
+      </w:r>
+    </w:p>
+    <w:p>
+      <w:pPr>
+        <w:pStyle w:val="NoSpacing"/>
+      </w:pPr>
+    </w:p>
+    <w:p>
+      <w:pPr>
+        <w:pStyle w:val="NoSpacing"/>
+      </w:pPr>
+    </w:p>
+    <w:p>
+      <w:pPr>
+        <w:pStyle w:val="NoSpacing"/>
+      </w:pPr>
+      <w:r>
+        <w:rPr>
+          <w:noProof/>
+        </w:rPr>
+        <w:drawing>
+          <wp:inline distT="0" distB="0" distL="0" distR="0" wp14:anchorId="74D176BF" wp14:editId="162EC6D3">
+            <wp:extent cx="5731510" cy="1925320"/>
+            <wp:effectExtent l="0" t="0" r="2540" b="0"/>
+            <wp:docPr id="1" name="Picture 1"/>
+            <wp:cNvGraphicFramePr>
+              <a:graphicFrameLocks xmlns:a="http://schemas.openxmlformats.org/drawingml/2006/main" noChangeAspect="1"/>
+            </wp:cNvGraphicFramePr>
+            <a:graphic xmlns:a="http://schemas.openxmlformats.org/drawingml/2006/main">
+              <a:graphicData uri="http://schemas.openxmlformats.org/drawingml/2006/picture">
+                <pic:pic xmlns:pic="http://schemas.openxmlformats.org/drawingml/2006/picture">
+                  <pic:nvPicPr>
+                    <pic:cNvPr id="1" name=""/>
+                    <pic:cNvPicPr/>
+                  </pic:nvPicPr>
+                  <pic:blipFill>
+                    <a:blip r:embed="rId7"/>
+                    <a:stretch>
+                      <a:fillRect/>
+                    </a:stretch>
+                  </pic:blipFill>
+                  <pic:spPr>
+                    <a:xfrm>
+                      <a:off x="0" y="0"/>
+                      <a:ext cx="5731510" cy="1925320"/>
+                    </a:xfrm>
+                    <a:prstGeom prst="rect">
+                      <a:avLst/>
+                    </a:prstGeom>
+                  </pic:spPr>
+                </pic:pic>
+              </a:graphicData>
+            </a:graphic>
+          </wp:inline>
+        </w:drawing>
+      </w:r>
+    </w:p>
+    <w:p>
+      <w:pPr>
+        <w:pStyle w:val="NoSpacing"/>
+      </w:pPr>
+      <w:r>
+        <w:rPr>
+          <w:noProof/>
+        </w:rPr>
+        <w:lastRenderedPageBreak/>
+        <w:drawing>
+          <wp:inline distT="0" distB="0" distL="0" distR="0" wp14:anchorId="5DE23F22" wp14:editId="2126B0E1">
+            <wp:extent cx="5731510" cy="1593215"/>
+            <wp:effectExtent l="0" t="0" r="2540" b="6985"/>
+            <wp:docPr id="2" name="Picture 2"/>
+            <wp:cNvGraphicFramePr>
+              <a:graphicFrameLocks xmlns:a="http://schemas.openxmlformats.org/drawingml/2006/main" noChangeAspect="1"/>
+            </wp:cNvGraphicFramePr>
+            <a:graphic xmlns:a="http://schemas.openxmlformats.org/drawingml/2006/main">
+              <a:graphicData uri="http://schemas.openxmlformats.org/drawingml/2006/picture">
+                <pic:pic xmlns:pic="http://schemas.openxmlformats.org/drawingml/2006/picture">
+                  <pic:nvPicPr>
+                    <pic:cNvPr id="1" name=""/>
+                    <pic:cNvPicPr/>
+                  </pic:nvPicPr>
+                  <pic:blipFill>
+                    <a:blip r:embed="rId8"/>
+                    <a:stretch>
+                      <a:fillRect/>
+                    </a:stretch>
+                  </pic:blipFill>
+                  <pic:spPr>
+                    <a:xfrm>
+                      <a:off x="0" y="0"/>
+                      <a:ext cx="5731510" cy="1593215"/>
+                    </a:xfrm>
+                    <a:prstGeom prst="rect">
+                      <a:avLst/>
+                    </a:prstGeom>
+                  </pic:spPr>
+                </pic:pic>
+              </a:graphicData>
+            </a:graphic>
+          </wp:inline>
+        </w:drawing>
+      </w:r>
+    </w:p>
+    <w:p>
+      <w:pPr>
+        <w:pStyle w:val="NoSpacing"/>
+      </w:pPr>
+    </w:p>
+    <w:p>
+      <w:pPr>
+        <w:pStyle w:val="NoSpacing"/>
+      </w:pPr>
+      <w:r>
+        <w:t>Go to errors:</w:t>
+      </w:r>
+    </w:p>
+    <w:p>
+      <w:pPr>
+        <w:pStyle w:val="NoSpacing"/>
+      </w:pPr>
+      <w:r>
+        <w:t>Hive – create password</w:t>
+      </w:r>
+    </w:p>
+    <w:p>
+      <w:pPr>
+        <w:pStyle w:val="NoSpacing"/>
+      </w:pPr>
+      <w:r>
+        <w:t xml:space="preserve">Oozie – select derby </w:t>
+      </w:r>
+      <w:r>
+        <w:t>for database, create username and password</w:t>
+      </w:r>
+    </w:p>
+    <w:p>
+      <w:pPr>
+        <w:pStyle w:val="NoSpacing"/>
+      </w:pPr>
+      <w:r>
+        <w:rPr>
+          <w:noProof/>
+        </w:rPr>
+        <w:drawing>
+          <wp:inline distT="0" distB="0" distL="0" distR="0" wp14:anchorId="4A5C6B13" wp14:editId="6F8D41D7">
+            <wp:extent cx="5731510" cy="2702560"/>
+            <wp:effectExtent l="0" t="0" r="2540" b="2540"/>
+            <wp:docPr id="3" name="Picture 3"/>
+            <wp:cNvGraphicFramePr>
+              <a:graphicFrameLocks xmlns:a="http://schemas.openxmlformats.org/drawingml/2006/main" noChangeAspect="1"/>
+            </wp:cNvGraphicFramePr>
+            <a:graphic xmlns:a="http://schemas.openxmlformats.org/drawingml/2006/main">
+              <a:graphicData uri="http://schemas.openxmlformats.org/drawingml/2006/picture">
+                <pic:pic xmlns:pic="http://schemas.openxmlformats.org/drawingml/2006/picture">
+                  <pic:nvPicPr>
+                    <pic:cNvPr id="1" name=""/>
+                    <pic:cNvPicPr/>
+                  </pic:nvPicPr>
+                  <pic:blipFill>
+                    <a:blip r:embed="rId9"/>
+                    <a:stretch>
+                      <a:fillRect/>
+                    </a:stretch>
+                  </pic:blipFill>
+                  <pic:spPr>
+                    <a:xfrm>
+                      <a:off x="0" y="0"/>
+                      <a:ext cx="5731510" cy="2702560"/>
+                    </a:xfrm>
+                    <a:prstGeom prst="rect">
+                      <a:avLst/>
+                    </a:prstGeom>
+                  </pic:spPr>
+                </pic:pic>
+              </a:graphicData>
+            </a:graphic>
+          </wp:inline>
+        </w:drawing>
       </w:r>
     </w:p>
     <w:sectPr>

</xml_diff>